<commit_message>
update the name of the activity
</commit_message>
<xml_diff>
--- a/flipped-style/06-random-and-mixed/061-activity-color-interference.docx
+++ b/flipped-style/06-random-and-mixed/061-activity-color-interference.docx
@@ -7,7 +7,7 @@
         <w:pStyle w:val="Title"/>
       </w:pPr>
       <w:r>
-        <w:t xml:space="preserve">Activity 5.1: Reducing Variability with Blocking</w:t>
+        <w:t xml:space="preserve">Activity 6.1: Random Block Effect vs Paired t-test</w:t>
       </w:r>
     </w:p>
     <w:p>
@@ -15,7 +15,7 @@
         <w:pStyle w:val="Subtitle"/>
       </w:pPr>
       <w:r>
-        <w:t xml:space="preserve">Advertising Strategies</w:t>
+        <w:t xml:space="preserve">Color Interference</w:t>
       </w:r>
     </w:p>
     <w:tbl>

</xml_diff>